<commit_message>
Use Case 3 up to date
</commit_message>
<xml_diff>
--- a/02-Requirements/Use Case 3.docx
+++ b/02-Requirements/Use Case 3.docx
@@ -1,45 +1,42 @@
 
 <file path=word/document.xml><?xml version="1.0" encoding="utf-8"?>
-<w:document xmlns:wpc="http://schemas.microsoft.com/office/word/2010/wordprocessingCanvas" xmlns:mc="http://schemas.openxmlformats.org/markup-compatibility/2006" xmlns:o="urn:schemas-microsoft-com:office:office" xmlns:r="http://schemas.openxmlformats.org/officeDocument/2006/relationships" xmlns:m="http://schemas.openxmlformats.org/officeDocument/2006/math" xmlns:v="urn:schemas-microsoft-com:vml" xmlns:wp14="http://schemas.microsoft.com/office/word/2010/wordprocessingDrawing" xmlns:wp="http://schemas.openxmlformats.org/drawingml/2006/wordprocessingDrawing" xmlns:w10="urn:schemas-microsoft-com:office:word" xmlns:w="http://schemas.openxmlformats.org/wordprocessingml/2006/main" xmlns:w14="http://schemas.microsoft.com/office/word/2010/wordml" xmlns:w15="http://schemas.microsoft.com/office/word/2012/wordml" xmlns:wpg="http://schemas.microsoft.com/office/word/2010/wordprocessingGroup" xmlns:wpi="http://schemas.microsoft.com/office/word/2010/wordprocessingInk" xmlns:wne="http://schemas.microsoft.com/office/word/2006/wordml" xmlns:wps="http://schemas.microsoft.com/office/word/2010/wordprocessingShape" mc:Ignorable="w14 w15 wp14">
+<w:document xmlns:ve="http://schemas.openxmlformats.org/markup-compatibility/2006" xmlns:o="urn:schemas-microsoft-com:office:office" xmlns:r="http://schemas.openxmlformats.org/officeDocument/2006/relationships" xmlns:m="http://schemas.openxmlformats.org/officeDocument/2006/math" xmlns:v="urn:schemas-microsoft-com:vml" xmlns:wp="http://schemas.openxmlformats.org/drawingml/2006/wordprocessingDrawing" xmlns:w10="urn:schemas-microsoft-com:office:word" xmlns:w="http://schemas.openxmlformats.org/wordprocessingml/2006/main" xmlns:wne="http://schemas.microsoft.com/office/word/2006/wordml">
   <w:body>
     <w:p>
       <w:pPr>
         <w:pStyle w:val="Titel"/>
-      </w:pPr>
-      <w:proofErr w:type="spellStart"/>
-      <w:r>
-        <w:t>Use</w:t>
-      </w:r>
-      <w:proofErr w:type="spellEnd"/>
-      <w:r>
-        <w:t xml:space="preserve"> Case 3</w:t>
+        <w:rPr>
+          <w:lang w:val="en-US"/>
+        </w:rPr>
+      </w:pPr>
+      <w:r>
+        <w:rPr>
+          <w:lang w:val="en-US"/>
+        </w:rPr>
+        <w:t>Use Case 3</w:t>
       </w:r>
     </w:p>
     <w:p>
       <w:pPr>
         <w:pStyle w:val="Overskrift1"/>
         <w:spacing w:line="240" w:lineRule="auto"/>
-      </w:pPr>
-      <w:proofErr w:type="spellStart"/>
-      <w:r>
-        <w:t>Casual</w:t>
-      </w:r>
-      <w:proofErr w:type="spellEnd"/>
-      <w:r>
-        <w:t xml:space="preserve"> </w:t>
-      </w:r>
-      <w:proofErr w:type="spellStart"/>
-      <w:r>
-        <w:t>Use</w:t>
-      </w:r>
-      <w:proofErr w:type="spellEnd"/>
-      <w:r>
-        <w:t xml:space="preserve"> Case</w:t>
+        <w:rPr>
+          <w:lang w:val="en-US"/>
+        </w:rPr>
+      </w:pPr>
+      <w:r>
+        <w:rPr>
+          <w:lang w:val="en-US"/>
+        </w:rPr>
+        <w:t>Casual Use Case</w:t>
       </w:r>
     </w:p>
     <w:p>
       <w:pPr>
         <w:spacing w:line="240" w:lineRule="auto"/>
+        <w:rPr>
+          <w:lang w:val="en-US"/>
+        </w:rPr>
       </w:pPr>
     </w:p>
     <w:p>
@@ -48,12 +45,14 @@
         <w:rPr>
           <w:b/>
           <w:bCs/>
+          <w:lang w:val="en-US"/>
         </w:rPr>
       </w:pPr>
       <w:r>
         <w:rPr>
           <w:b/>
           <w:bCs/>
+          <w:lang w:val="en-US"/>
         </w:rPr>
         <w:t>FFS-03</w:t>
       </w:r>
@@ -61,15 +60,81 @@
         <w:rPr>
           <w:b/>
           <w:bCs/>
+          <w:lang w:val="en-US"/>
         </w:rPr>
         <w:t xml:space="preserve">: </w:t>
       </w:r>
+      <w:proofErr w:type="spellStart"/>
       <w:r>
         <w:rPr>
           <w:b/>
           <w:bCs/>
-        </w:rPr>
-        <w:t>Opret og Godkend Lånetilbud.</w:t>
+          <w:lang w:val="en-US"/>
+        </w:rPr>
+        <w:t>Opret</w:t>
+      </w:r>
+      <w:proofErr w:type="spellEnd"/>
+      <w:r>
+        <w:rPr>
+          <w:b/>
+          <w:bCs/>
+          <w:lang w:val="en-US"/>
+        </w:rPr>
+        <w:t xml:space="preserve"> </w:t>
+      </w:r>
+      <w:proofErr w:type="spellStart"/>
+      <w:r>
+        <w:rPr>
+          <w:b/>
+          <w:bCs/>
+          <w:lang w:val="en-US"/>
+        </w:rPr>
+        <w:t>og</w:t>
+      </w:r>
+      <w:proofErr w:type="spellEnd"/>
+      <w:r>
+        <w:rPr>
+          <w:b/>
+          <w:bCs/>
+          <w:lang w:val="en-US"/>
+        </w:rPr>
+        <w:t xml:space="preserve"> </w:t>
+      </w:r>
+      <w:proofErr w:type="spellStart"/>
+      <w:r>
+        <w:rPr>
+          <w:b/>
+          <w:bCs/>
+          <w:lang w:val="en-US"/>
+        </w:rPr>
+        <w:t>Godkend</w:t>
+      </w:r>
+      <w:proofErr w:type="spellEnd"/>
+      <w:r>
+        <w:rPr>
+          <w:b/>
+          <w:bCs/>
+          <w:lang w:val="en-US"/>
+        </w:rPr>
+        <w:t xml:space="preserve"> </w:t>
+      </w:r>
+      <w:proofErr w:type="spellStart"/>
+      <w:r>
+        <w:rPr>
+          <w:b/>
+          <w:bCs/>
+          <w:lang w:val="en-US"/>
+        </w:rPr>
+        <w:t>Låneanmodning</w:t>
+      </w:r>
+      <w:proofErr w:type="spellEnd"/>
+      <w:r>
+        <w:rPr>
+          <w:b/>
+          <w:bCs/>
+          <w:lang w:val="en-US"/>
+        </w:rPr>
+        <w:t>.</w:t>
       </w:r>
     </w:p>
     <w:p>
@@ -143,14 +208,26 @@
       <w:pPr>
         <w:pStyle w:val="Listeafsnit"/>
         <w:spacing w:line="240" w:lineRule="auto"/>
-      </w:pPr>
-      <w:r>
+        <w:rPr>
+          <w:i/>
+        </w:rPr>
+      </w:pPr>
+      <w:r>
+        <w:rPr>
+          <w:i/>
+        </w:rPr>
         <w:t>Hvis låne</w:t>
       </w:r>
       <w:r>
+        <w:rPr>
+          <w:i/>
+        </w:rPr>
         <w:t>anmodningen</w:t>
       </w:r>
       <w:r>
+        <w:rPr>
+          <w:i/>
+        </w:rPr>
         <w:t xml:space="preserve"> ikke eksisterer i systemet gennemføres FFS-01.</w:t>
       </w:r>
       <w:bookmarkStart w:id="0" w:name="_GoBack"/>
@@ -202,16 +279,19 @@
         <w:rPr>
           <w:b/>
         </w:rPr>
-        <w:t xml:space="preserve">FFS-02: </w:t>
-      </w:r>
-      <w:r>
-        <w:rPr>
-          <w:rFonts w:eastAsia="Times New Roman" w:cs="Times New Roman"/>
+        <w:t>FFS-03</w:t>
+      </w:r>
+      <w:r>
+        <w:rPr>
           <w:b/>
-          <w:color w:val="000000"/>
-          <w:lang w:eastAsia="da-DK"/>
-        </w:rPr>
-        <w:t>Eksporter lånetilbud &amp; afdragsordning</w:t>
+        </w:rPr>
+        <w:t xml:space="preserve">: </w:t>
+      </w:r>
+      <w:r>
+        <w:rPr>
+          <w:b/>
+        </w:rPr>
+        <w:t>Godkend låneanmodning</w:t>
       </w:r>
     </w:p>
     <w:p>
@@ -792,6 +872,7 @@
       <w:pPr>
         <w:spacing w:after="0" w:line="240" w:lineRule="auto"/>
       </w:pPr>
+      <w:proofErr w:type="spellStart"/>
       <w:r>
         <w:rPr>
           <w:rFonts w:eastAsia="Times New Roman" w:cs="Times New Roman"/>
@@ -800,9 +881,9 @@
           <w:color w:val="000000"/>
           <w:lang w:eastAsia="da-DK"/>
         </w:rPr>
-        <w:t xml:space="preserve">Success </w:t>
-      </w:r>
-      <w:proofErr w:type="spellStart"/>
+        <w:t>Success</w:t>
+      </w:r>
+      <w:proofErr w:type="spellEnd"/>
       <w:r>
         <w:rPr>
           <w:rFonts w:eastAsia="Times New Roman" w:cs="Times New Roman"/>
@@ -811,9 +892,9 @@
           <w:color w:val="000000"/>
           <w:lang w:eastAsia="da-DK"/>
         </w:rPr>
-        <w:t>Guarantee</w:t>
-      </w:r>
-      <w:proofErr w:type="spellEnd"/>
+        <w:t xml:space="preserve"> </w:t>
+      </w:r>
+      <w:proofErr w:type="spellStart"/>
       <w:r>
         <w:rPr>
           <w:rFonts w:eastAsia="Times New Roman" w:cs="Times New Roman"/>
@@ -822,9 +903,9 @@
           <w:color w:val="000000"/>
           <w:lang w:eastAsia="da-DK"/>
         </w:rPr>
-        <w:t xml:space="preserve"> (post-</w:t>
-      </w:r>
-      <w:proofErr w:type="spellStart"/>
+        <w:t>Guarantee</w:t>
+      </w:r>
+      <w:proofErr w:type="spellEnd"/>
       <w:r>
         <w:rPr>
           <w:rFonts w:eastAsia="Times New Roman" w:cs="Times New Roman"/>
@@ -833,7 +914,18 @@
           <w:color w:val="000000"/>
           <w:lang w:eastAsia="da-DK"/>
         </w:rPr>
-        <w:t>condition</w:t>
+        <w:t xml:space="preserve"> (</w:t>
+      </w:r>
+      <w:proofErr w:type="spellStart"/>
+      <w:r>
+        <w:rPr>
+          <w:rFonts w:eastAsia="Times New Roman" w:cs="Times New Roman"/>
+          <w:b/>
+          <w:bCs/>
+          <w:color w:val="000000"/>
+          <w:lang w:eastAsia="da-DK"/>
+        </w:rPr>
+        <w:t>post-condition</w:t>
       </w:r>
       <w:proofErr w:type="spellEnd"/>
       <w:r>
@@ -926,7 +1018,31 @@
           <w:color w:val="000000"/>
           <w:lang w:eastAsia="da-DK"/>
         </w:rPr>
-        <w:t>Sælger angiver at han ønsker at Oprette og Godkende Lånetilbud</w:t>
+        <w:t xml:space="preserve">Sælger angiver at han ønsker at </w:t>
+      </w:r>
+      <w:r>
+        <w:rPr>
+          <w:rFonts w:ascii="Calibri" w:eastAsia="Times New Roman" w:hAnsi="Calibri" w:cs="Times New Roman"/>
+          <w:color w:val="000000"/>
+          <w:lang w:eastAsia="da-DK"/>
+        </w:rPr>
+        <w:t>og godkende l</w:t>
+      </w:r>
+      <w:r>
+        <w:rPr>
+          <w:rFonts w:ascii="Calibri" w:eastAsia="Times New Roman" w:hAnsi="Calibri" w:cs="Times New Roman"/>
+          <w:color w:val="000000"/>
+          <w:lang w:eastAsia="da-DK"/>
+        </w:rPr>
+        <w:t>åne</w:t>
+      </w:r>
+      <w:r>
+        <w:rPr>
+          <w:rFonts w:ascii="Calibri" w:eastAsia="Times New Roman" w:hAnsi="Calibri" w:cs="Times New Roman"/>
+          <w:color w:val="000000"/>
+          <w:lang w:eastAsia="da-DK"/>
+        </w:rPr>
+        <w:t>anmodning.</w:t>
       </w:r>
     </w:p>
     <w:p>
@@ -1026,7 +1142,39 @@
           <w:color w:val="000000"/>
           <w:lang w:eastAsia="da-DK"/>
         </w:rPr>
-        <w:t>Sælger anmoder systemet om at oprette lånetilbud.</w:t>
+        <w:t xml:space="preserve">Sælger anmoder systemet om at </w:t>
+      </w:r>
+      <w:r>
+        <w:rPr>
+          <w:rFonts w:ascii="Calibri" w:eastAsia="Times New Roman" w:hAnsi="Calibri" w:cs="Times New Roman"/>
+          <w:color w:val="000000"/>
+          <w:lang w:eastAsia="da-DK"/>
+        </w:rPr>
+        <w:t xml:space="preserve">godkende </w:t>
+      </w:r>
+      <w:r>
+        <w:rPr>
+          <w:rFonts w:ascii="Calibri" w:eastAsia="Times New Roman" w:hAnsi="Calibri" w:cs="Times New Roman"/>
+          <w:color w:val="000000"/>
+          <w:lang w:eastAsia="da-DK"/>
+        </w:rPr>
+        <w:t>låne</w:t>
+      </w:r>
+      <w:r>
+        <w:rPr>
+          <w:rFonts w:ascii="Calibri" w:eastAsia="Times New Roman" w:hAnsi="Calibri" w:cs="Times New Roman"/>
+          <w:color w:val="000000"/>
+          <w:lang w:eastAsia="da-DK"/>
+        </w:rPr>
+        <w:t>anmodning</w:t>
+      </w:r>
+      <w:r>
+        <w:rPr>
+          <w:rFonts w:ascii="Calibri" w:eastAsia="Times New Roman" w:hAnsi="Calibri" w:cs="Times New Roman"/>
+          <w:color w:val="000000"/>
+          <w:lang w:eastAsia="da-DK"/>
+        </w:rPr>
+        <w:t>.</w:t>
       </w:r>
     </w:p>
     <w:p>
@@ -1340,105 +1488,20 @@
         <w:ind w:left="540"/>
         <w:rPr>
           <w:rFonts w:ascii="Calibri" w:eastAsia="Times New Roman" w:hAnsi="Calibri" w:cs="Times New Roman"/>
+          <w:b/>
+          <w:color w:val="000000"/>
+          <w:lang w:eastAsia="da-DK"/>
+        </w:rPr>
+      </w:pPr>
+      <w:r>
+        <w:rPr>
+          <w:rFonts w:eastAsia="Times New Roman" w:cs="Times New Roman"/>
           <w:i/>
           <w:color w:val="000000"/>
           <w:lang w:eastAsia="da-DK"/>
         </w:rPr>
-      </w:pPr>
-      <w:r>
-        <w:rPr>
-          <w:rFonts w:eastAsia="Times New Roman" w:cs="Times New Roman"/>
-          <w:i/>
-          <w:color w:val="000000"/>
-          <w:lang w:eastAsia="da-DK"/>
-        </w:rPr>
         <w:t> </w:t>
       </w:r>
-    </w:p>
-    <w:p>
-      <w:pPr>
-        <w:tabs>
-          <w:tab w:val="left" w:pos="844"/>
-        </w:tabs>
-        <w:spacing w:after="0" w:line="240" w:lineRule="auto"/>
-        <w:rPr>
-          <w:i/>
-        </w:rPr>
-      </w:pPr>
-      <w:r>
-        <w:rPr>
-          <w:rFonts w:eastAsia="Times New Roman" w:cs="Times New Roman"/>
-          <w:i/>
-          <w:color w:val="000000"/>
-          <w:lang w:eastAsia="da-DK"/>
-        </w:rPr>
-        <w:t>2a. Hvis systemet eksporterer forkert lånetilbud inkl. afdragsordning:</w:t>
-      </w:r>
-    </w:p>
-    <w:p>
-      <w:pPr>
-        <w:pStyle w:val="Listeafsnit"/>
-        <w:numPr>
-          <w:ilvl w:val="0"/>
-          <w:numId w:val="17"/>
-        </w:numPr>
-        <w:tabs>
-          <w:tab w:val="left" w:pos="844"/>
-        </w:tabs>
-        <w:spacing w:after="0" w:line="240" w:lineRule="auto"/>
-        <w:rPr>
-          <w:i/>
-        </w:rPr>
-      </w:pPr>
-      <w:r>
-        <w:rPr>
-          <w:rFonts w:eastAsia="Times New Roman" w:cs="Times New Roman"/>
-          <w:i/>
-          <w:color w:val="000000"/>
-          <w:lang w:eastAsia="da-DK"/>
-        </w:rPr>
-        <w:t>Sælger validerer valgte lånetilbud inkl. afdragsordning i systemet.</w:t>
-      </w:r>
-    </w:p>
-    <w:p>
-      <w:pPr>
-        <w:pStyle w:val="Listeafsnit"/>
-        <w:numPr>
-          <w:ilvl w:val="0"/>
-          <w:numId w:val="17"/>
-        </w:numPr>
-        <w:tabs>
-          <w:tab w:val="left" w:pos="844"/>
-        </w:tabs>
-        <w:spacing w:after="0" w:line="240" w:lineRule="auto"/>
-        <w:rPr>
-          <w:rFonts w:eastAsia="Times New Roman" w:cs="Times New Roman"/>
-          <w:i/>
-          <w:color w:val="000000"/>
-          <w:lang w:eastAsia="da-DK"/>
-        </w:rPr>
-      </w:pPr>
-      <w:r>
-        <w:rPr>
-          <w:rFonts w:eastAsia="Times New Roman" w:cs="Times New Roman"/>
-          <w:i/>
-          <w:color w:val="000000"/>
-          <w:lang w:eastAsia="da-DK"/>
-        </w:rPr>
-        <w:t>Fortsæt hovedscenariet fra pkt. 1.</w:t>
-      </w:r>
-    </w:p>
-    <w:p>
-      <w:pPr>
-        <w:spacing w:after="0" w:line="240" w:lineRule="auto"/>
-        <w:rPr>
-          <w:rFonts w:ascii="Calibri" w:eastAsia="Times New Roman" w:hAnsi="Calibri" w:cs="Times New Roman"/>
-          <w:i/>
-          <w:iCs/>
-          <w:color w:val="000000"/>
-          <w:lang w:eastAsia="da-DK"/>
-        </w:rPr>
-      </w:pPr>
     </w:p>
     <w:p>
       <w:pPr>
@@ -1706,32 +1769,14 @@
     </w:p>
     <w:p>
       <w:pPr>
-        <w:tabs>
-          <w:tab w:val="left" w:pos="844"/>
-        </w:tabs>
-        <w:spacing w:after="0" w:line="240" w:lineRule="auto"/>
-      </w:pPr>
-    </w:p>
-    <w:p>
-      <w:pPr>
-        <w:spacing w:after="0" w:line="240" w:lineRule="auto"/>
-        <w:textAlignment w:val="center"/>
-        <w:rPr>
-          <w:rFonts w:ascii="Calibri" w:eastAsia="Times New Roman" w:hAnsi="Calibri" w:cs="Times New Roman"/>
-          <w:color w:val="000000"/>
-          <w:lang w:eastAsia="da-DK"/>
-        </w:rPr>
-      </w:pPr>
-    </w:p>
-    <w:p>
-      <w:pPr>
-        <w:spacing w:after="0" w:line="240" w:lineRule="auto"/>
-        <w:rPr>
-          <w:rFonts w:ascii="Calibri" w:eastAsia="Times New Roman" w:hAnsi="Calibri" w:cs="Times New Roman"/>
-          <w:color w:val="000000"/>
-          <w:lang w:eastAsia="da-DK"/>
-        </w:rPr>
-      </w:pPr>
+        <w:spacing w:after="0" w:line="240" w:lineRule="auto"/>
+        <w:rPr>
+          <w:rFonts w:ascii="Calibri" w:eastAsia="Times New Roman" w:hAnsi="Calibri" w:cs="Times New Roman"/>
+          <w:color w:val="000000"/>
+          <w:lang w:eastAsia="da-DK"/>
+        </w:rPr>
+      </w:pPr>
+      <w:proofErr w:type="spellStart"/>
       <w:r>
         <w:rPr>
           <w:rFonts w:eastAsia="Times New Roman" w:cs="Times New Roman"/>
@@ -1740,7 +1785,18 @@
           <w:color w:val="000000"/>
           <w:lang w:eastAsia="da-DK"/>
         </w:rPr>
-        <w:t xml:space="preserve">Special </w:t>
+        <w:t>Special</w:t>
+      </w:r>
+      <w:proofErr w:type="spellEnd"/>
+      <w:r>
+        <w:rPr>
+          <w:rFonts w:eastAsia="Times New Roman" w:cs="Times New Roman"/>
+          <w:b/>
+          <w:bCs/>
+          <w:color w:val="000000"/>
+          <w:lang w:eastAsia="da-DK"/>
+        </w:rPr>
+        <w:t xml:space="preserve"> </w:t>
       </w:r>
       <w:proofErr w:type="spellStart"/>
       <w:r>
@@ -1947,7 +2003,7 @@
 </file>
 
 <file path=word/numbering.xml><?xml version="1.0" encoding="utf-8"?>
-<w:numbering xmlns:wpc="http://schemas.microsoft.com/office/word/2010/wordprocessingCanvas" xmlns:mc="http://schemas.openxmlformats.org/markup-compatibility/2006" xmlns:o="urn:schemas-microsoft-com:office:office" xmlns:r="http://schemas.openxmlformats.org/officeDocument/2006/relationships" xmlns:m="http://schemas.openxmlformats.org/officeDocument/2006/math" xmlns:v="urn:schemas-microsoft-com:vml" xmlns:wp14="http://schemas.microsoft.com/office/word/2010/wordprocessingDrawing" xmlns:wp="http://schemas.openxmlformats.org/drawingml/2006/wordprocessingDrawing" xmlns:w10="urn:schemas-microsoft-com:office:word" xmlns:w="http://schemas.openxmlformats.org/wordprocessingml/2006/main" xmlns:w14="http://schemas.microsoft.com/office/word/2010/wordml" xmlns:w15="http://schemas.microsoft.com/office/word/2012/wordml" xmlns:wpg="http://schemas.microsoft.com/office/word/2010/wordprocessingGroup" xmlns:wpi="http://schemas.microsoft.com/office/word/2010/wordprocessingInk" xmlns:wne="http://schemas.microsoft.com/office/word/2006/wordml" xmlns:wps="http://schemas.microsoft.com/office/word/2010/wordprocessingShape" mc:Ignorable="w14 w15 wp14">
+<w:numbering xmlns:ve="http://schemas.openxmlformats.org/markup-compatibility/2006" xmlns:o="urn:schemas-microsoft-com:office:office" xmlns:r="http://schemas.openxmlformats.org/officeDocument/2006/relationships" xmlns:m="http://schemas.openxmlformats.org/officeDocument/2006/math" xmlns:v="urn:schemas-microsoft-com:vml" xmlns:wp="http://schemas.openxmlformats.org/drawingml/2006/wordprocessingDrawing" xmlns:w10="urn:schemas-microsoft-com:office:word" xmlns:w="http://schemas.openxmlformats.org/wordprocessingml/2006/main" xmlns:wne="http://schemas.microsoft.com/office/word/2006/wordml">
   <w:abstractNum w:abstractNumId="0">
     <w:nsid w:val="02617B3E"/>
     <w:multiLevelType w:val="multilevel"/>
@@ -4085,7 +4141,7 @@
 </file>
 
 <file path=word/styles.xml><?xml version="1.0" encoding="utf-8"?>
-<w:styles xmlns:mc="http://schemas.openxmlformats.org/markup-compatibility/2006" xmlns:r="http://schemas.openxmlformats.org/officeDocument/2006/relationships" xmlns:w="http://schemas.openxmlformats.org/wordprocessingml/2006/main" xmlns:w14="http://schemas.microsoft.com/office/word/2010/wordml" xmlns:w15="http://schemas.microsoft.com/office/word/2012/wordml" mc:Ignorable="w14 w15">
+<w:styles xmlns:r="http://schemas.openxmlformats.org/officeDocument/2006/relationships" xmlns:w="http://schemas.openxmlformats.org/wordprocessingml/2006/main">
   <w:docDefaults>
     <w:rPrDefault>
       <w:rPr>
@@ -4101,378 +4157,144 @@
       </w:pPr>
     </w:pPrDefault>
   </w:docDefaults>
-  <w:latentStyles w:defLockedState="0" w:defUIPriority="99" w:defSemiHidden="0" w:defUnhideWhenUsed="0" w:defQFormat="0" w:count="371">
-    <w:lsdException w:name="Normal" w:uiPriority="0" w:qFormat="1"/>
-    <w:lsdException w:name="heading 1" w:uiPriority="9" w:qFormat="1"/>
-    <w:lsdException w:name="heading 2" w:semiHidden="1" w:uiPriority="9" w:unhideWhenUsed="1" w:qFormat="1"/>
-    <w:lsdException w:name="heading 3" w:semiHidden="1" w:uiPriority="9" w:unhideWhenUsed="1" w:qFormat="1"/>
-    <w:lsdException w:name="heading 4" w:semiHidden="1" w:uiPriority="9" w:unhideWhenUsed="1" w:qFormat="1"/>
-    <w:lsdException w:name="heading 5" w:semiHidden="1" w:uiPriority="9" w:unhideWhenUsed="1" w:qFormat="1"/>
-    <w:lsdException w:name="heading 6" w:semiHidden="1" w:uiPriority="9" w:unhideWhenUsed="1" w:qFormat="1"/>
-    <w:lsdException w:name="heading 7" w:semiHidden="1" w:uiPriority="9" w:unhideWhenUsed="1" w:qFormat="1"/>
-    <w:lsdException w:name="heading 8" w:semiHidden="1" w:uiPriority="9" w:unhideWhenUsed="1" w:qFormat="1"/>
-    <w:lsdException w:name="heading 9" w:semiHidden="1" w:uiPriority="9" w:unhideWhenUsed="1" w:qFormat="1"/>
-    <w:lsdException w:name="index 1" w:semiHidden="1" w:unhideWhenUsed="1"/>
-    <w:lsdException w:name="index 2" w:semiHidden="1" w:unhideWhenUsed="1"/>
-    <w:lsdException w:name="index 3" w:semiHidden="1" w:unhideWhenUsed="1"/>
-    <w:lsdException w:name="index 4" w:semiHidden="1" w:unhideWhenUsed="1"/>
-    <w:lsdException w:name="index 5" w:semiHidden="1" w:unhideWhenUsed="1"/>
-    <w:lsdException w:name="index 6" w:semiHidden="1" w:unhideWhenUsed="1"/>
-    <w:lsdException w:name="index 7" w:semiHidden="1" w:unhideWhenUsed="1"/>
-    <w:lsdException w:name="index 8" w:semiHidden="1" w:unhideWhenUsed="1"/>
-    <w:lsdException w:name="index 9" w:semiHidden="1" w:unhideWhenUsed="1"/>
-    <w:lsdException w:name="toc 1" w:semiHidden="1" w:uiPriority="39" w:unhideWhenUsed="1"/>
-    <w:lsdException w:name="toc 2" w:semiHidden="1" w:uiPriority="39" w:unhideWhenUsed="1"/>
-    <w:lsdException w:name="toc 3" w:semiHidden="1" w:uiPriority="39" w:unhideWhenUsed="1"/>
-    <w:lsdException w:name="toc 4" w:semiHidden="1" w:uiPriority="39" w:unhideWhenUsed="1"/>
-    <w:lsdException w:name="toc 5" w:semiHidden="1" w:uiPriority="39" w:unhideWhenUsed="1"/>
-    <w:lsdException w:name="toc 6" w:semiHidden="1" w:uiPriority="39" w:unhideWhenUsed="1"/>
-    <w:lsdException w:name="toc 7" w:semiHidden="1" w:uiPriority="39" w:unhideWhenUsed="1"/>
-    <w:lsdException w:name="toc 8" w:semiHidden="1" w:uiPriority="39" w:unhideWhenUsed="1"/>
-    <w:lsdException w:name="toc 9" w:semiHidden="1" w:uiPriority="39" w:unhideWhenUsed="1"/>
-    <w:lsdException w:name="Normal Indent" w:semiHidden="1" w:unhideWhenUsed="1"/>
-    <w:lsdException w:name="footnote text" w:semiHidden="1" w:unhideWhenUsed="1"/>
-    <w:lsdException w:name="annotation text" w:semiHidden="1" w:unhideWhenUsed="1"/>
-    <w:lsdException w:name="header" w:semiHidden="1" w:unhideWhenUsed="1"/>
-    <w:lsdException w:name="footer" w:semiHidden="1" w:unhideWhenUsed="1"/>
-    <w:lsdException w:name="index heading" w:semiHidden="1" w:unhideWhenUsed="1"/>
-    <w:lsdException w:name="caption" w:semiHidden="1" w:uiPriority="35" w:unhideWhenUsed="1" w:qFormat="1"/>
-    <w:lsdException w:name="table of figures" w:semiHidden="1" w:unhideWhenUsed="1"/>
-    <w:lsdException w:name="envelope address" w:semiHidden="1" w:unhideWhenUsed="1"/>
-    <w:lsdException w:name="envelope return" w:semiHidden="1" w:unhideWhenUsed="1"/>
-    <w:lsdException w:name="footnote reference" w:semiHidden="1" w:unhideWhenUsed="1"/>
-    <w:lsdException w:name="annotation reference" w:semiHidden="1" w:unhideWhenUsed="1"/>
-    <w:lsdException w:name="line number" w:semiHidden="1" w:unhideWhenUsed="1"/>
-    <w:lsdException w:name="page number" w:semiHidden="1" w:unhideWhenUsed="1"/>
-    <w:lsdException w:name="endnote reference" w:semiHidden="1" w:unhideWhenUsed="1"/>
-    <w:lsdException w:name="endnote text" w:semiHidden="1" w:unhideWhenUsed="1"/>
-    <w:lsdException w:name="table of authorities" w:semiHidden="1" w:unhideWhenUsed="1"/>
-    <w:lsdException w:name="macro" w:semiHidden="1" w:unhideWhenUsed="1"/>
-    <w:lsdException w:name="toa heading" w:semiHidden="1" w:unhideWhenUsed="1"/>
-    <w:lsdException w:name="List" w:semiHidden="1" w:unhideWhenUsed="1"/>
-    <w:lsdException w:name="List Bullet" w:semiHidden="1" w:unhideWhenUsed="1"/>
-    <w:lsdException w:name="List Number" w:semiHidden="1" w:unhideWhenUsed="1"/>
-    <w:lsdException w:name="List 2" w:semiHidden="1" w:unhideWhenUsed="1"/>
-    <w:lsdException w:name="List 3" w:semiHidden="1" w:unhideWhenUsed="1"/>
-    <w:lsdException w:name="List 4" w:semiHidden="1" w:unhideWhenUsed="1"/>
-    <w:lsdException w:name="List 5" w:semiHidden="1" w:unhideWhenUsed="1"/>
-    <w:lsdException w:name="List Bullet 2" w:semiHidden="1" w:unhideWhenUsed="1"/>
-    <w:lsdException w:name="List Bullet 3" w:semiHidden="1" w:unhideWhenUsed="1"/>
-    <w:lsdException w:name="List Bullet 4" w:semiHidden="1" w:unhideWhenUsed="1"/>
-    <w:lsdException w:name="List Bullet 5" w:semiHidden="1" w:unhideWhenUsed="1"/>
-    <w:lsdException w:name="List Number 2" w:semiHidden="1" w:unhideWhenUsed="1"/>
-    <w:lsdException w:name="List Number 3" w:semiHidden="1" w:unhideWhenUsed="1"/>
-    <w:lsdException w:name="List Number 4" w:semiHidden="1" w:unhideWhenUsed="1"/>
-    <w:lsdException w:name="List Number 5" w:semiHidden="1" w:unhideWhenUsed="1"/>
-    <w:lsdException w:name="Title" w:uiPriority="10" w:qFormat="1"/>
-    <w:lsdException w:name="Closing" w:semiHidden="1" w:unhideWhenUsed="1"/>
-    <w:lsdException w:name="Signature" w:semiHidden="1" w:unhideWhenUsed="1"/>
-    <w:lsdException w:name="Default Paragraph Font" w:semiHidden="1" w:uiPriority="1" w:unhideWhenUsed="1"/>
-    <w:lsdException w:name="Body Text" w:semiHidden="1" w:unhideWhenUsed="1"/>
-    <w:lsdException w:name="Body Text Indent" w:semiHidden="1" w:unhideWhenUsed="1"/>
-    <w:lsdException w:name="List Continue" w:semiHidden="1" w:unhideWhenUsed="1"/>
-    <w:lsdException w:name="List Continue 2" w:semiHidden="1" w:unhideWhenUsed="1"/>
-    <w:lsdException w:name="List Continue 3" w:semiHidden="1" w:unhideWhenUsed="1"/>
-    <w:lsdException w:name="List Continue 4" w:semiHidden="1" w:unhideWhenUsed="1"/>
-    <w:lsdException w:name="List Continue 5" w:semiHidden="1" w:unhideWhenUsed="1"/>
-    <w:lsdException w:name="Message Header" w:semiHidden="1" w:unhideWhenUsed="1"/>
-    <w:lsdException w:name="Subtitle" w:uiPriority="11" w:qFormat="1"/>
-    <w:lsdException w:name="Salutation" w:semiHidden="1" w:unhideWhenUsed="1"/>
-    <w:lsdException w:name="Date" w:semiHidden="1" w:unhideWhenUsed="1"/>
-    <w:lsdException w:name="Body Text First Indent" w:semiHidden="1" w:unhideWhenUsed="1"/>
-    <w:lsdException w:name="Body Text First Indent 2" w:semiHidden="1" w:unhideWhenUsed="1"/>
-    <w:lsdException w:name="Note Heading" w:semiHidden="1" w:unhideWhenUsed="1"/>
-    <w:lsdException w:name="Body Text 2" w:semiHidden="1" w:unhideWhenUsed="1"/>
-    <w:lsdException w:name="Body Text 3" w:semiHidden="1" w:unhideWhenUsed="1"/>
-    <w:lsdException w:name="Body Text Indent 2" w:semiHidden="1" w:unhideWhenUsed="1"/>
-    <w:lsdException w:name="Body Text Indent 3" w:semiHidden="1" w:unhideWhenUsed="1"/>
-    <w:lsdException w:name="Block Text" w:semiHidden="1" w:unhideWhenUsed="1"/>
-    <w:lsdException w:name="Hyperlink" w:semiHidden="1" w:unhideWhenUsed="1"/>
-    <w:lsdException w:name="FollowedHyperlink" w:semiHidden="1" w:unhideWhenUsed="1"/>
-    <w:lsdException w:name="Strong" w:uiPriority="22" w:qFormat="1"/>
-    <w:lsdException w:name="Emphasis" w:uiPriority="20" w:qFormat="1"/>
-    <w:lsdException w:name="Document Map" w:semiHidden="1" w:unhideWhenUsed="1"/>
-    <w:lsdException w:name="Plain Text" w:semiHidden="1" w:unhideWhenUsed="1"/>
-    <w:lsdException w:name="E-mail Signature" w:semiHidden="1" w:unhideWhenUsed="1"/>
-    <w:lsdException w:name="HTML Top of Form" w:semiHidden="1" w:unhideWhenUsed="1"/>
-    <w:lsdException w:name="HTML Bottom of Form" w:semiHidden="1" w:unhideWhenUsed="1"/>
-    <w:lsdException w:name="Normal (Web)" w:semiHidden="1" w:unhideWhenUsed="1"/>
-    <w:lsdException w:name="HTML Acronym" w:semiHidden="1" w:unhideWhenUsed="1"/>
-    <w:lsdException w:name="HTML Address" w:semiHidden="1" w:unhideWhenUsed="1"/>
-    <w:lsdException w:name="HTML Cite" w:semiHidden="1" w:unhideWhenUsed="1"/>
-    <w:lsdException w:name="HTML Code" w:semiHidden="1" w:unhideWhenUsed="1"/>
-    <w:lsdException w:name="HTML Definition" w:semiHidden="1" w:unhideWhenUsed="1"/>
-    <w:lsdException w:name="HTML Keyboard" w:semiHidden="1" w:unhideWhenUsed="1"/>
-    <w:lsdException w:name="HTML Preformatted" w:semiHidden="1" w:unhideWhenUsed="1"/>
-    <w:lsdException w:name="HTML Sample" w:semiHidden="1" w:unhideWhenUsed="1"/>
-    <w:lsdException w:name="HTML Typewriter" w:semiHidden="1" w:unhideWhenUsed="1"/>
-    <w:lsdException w:name="HTML Variable" w:semiHidden="1" w:unhideWhenUsed="1"/>
-    <w:lsdException w:name="Normal Table" w:semiHidden="1" w:unhideWhenUsed="1"/>
-    <w:lsdException w:name="annotation subject" w:semiHidden="1" w:unhideWhenUsed="1"/>
-    <w:lsdException w:name="No List" w:semiHidden="1" w:unhideWhenUsed="1"/>
-    <w:lsdException w:name="Outline List 1" w:semiHidden="1" w:unhideWhenUsed="1"/>
-    <w:lsdException w:name="Outline List 2" w:semiHidden="1" w:unhideWhenUsed="1"/>
-    <w:lsdException w:name="Outline List 3" w:semiHidden="1" w:unhideWhenUsed="1"/>
-    <w:lsdException w:name="Table Simple 1" w:semiHidden="1" w:unhideWhenUsed="1"/>
-    <w:lsdException w:name="Table Simple 2" w:semiHidden="1" w:unhideWhenUsed="1"/>
-    <w:lsdException w:name="Table Simple 3" w:semiHidden="1" w:unhideWhenUsed="1"/>
-    <w:lsdException w:name="Table Classic 1" w:semiHidden="1" w:unhideWhenUsed="1"/>
-    <w:lsdException w:name="Table Classic 2" w:semiHidden="1" w:unhideWhenUsed="1"/>
-    <w:lsdException w:name="Table Classic 3" w:semiHidden="1" w:unhideWhenUsed="1"/>
-    <w:lsdException w:name="Table Classic 4" w:semiHidden="1" w:unhideWhenUsed="1"/>
-    <w:lsdException w:name="Table Colorful 1" w:semiHidden="1" w:unhideWhenUsed="1"/>
-    <w:lsdException w:name="Table Colorful 2" w:semiHidden="1" w:unhideWhenUsed="1"/>
-    <w:lsdException w:name="Table Colorful 3" w:semiHidden="1" w:unhideWhenUsed="1"/>
-    <w:lsdException w:name="Table Columns 1" w:semiHidden="1" w:unhideWhenUsed="1"/>
-    <w:lsdException w:name="Table Columns 2" w:semiHidden="1" w:unhideWhenUsed="1"/>
-    <w:lsdException w:name="Table Columns 3" w:semiHidden="1" w:unhideWhenUsed="1"/>
-    <w:lsdException w:name="Table Columns 4" w:semiHidden="1" w:unhideWhenUsed="1"/>
-    <w:lsdException w:name="Table Columns 5" w:semiHidden="1" w:unhideWhenUsed="1"/>
-    <w:lsdException w:name="Table Grid 1" w:semiHidden="1" w:unhideWhenUsed="1"/>
-    <w:lsdException w:name="Table Grid 2" w:semiHidden="1" w:unhideWhenUsed="1"/>
-    <w:lsdException w:name="Table Grid 3" w:semiHidden="1" w:unhideWhenUsed="1"/>
-    <w:lsdException w:name="Table Grid 4" w:semiHidden="1" w:unhideWhenUsed="1"/>
-    <w:lsdException w:name="Table Grid 5" w:semiHidden="1" w:unhideWhenUsed="1"/>
-    <w:lsdException w:name="Table Grid 6" w:semiHidden="1" w:unhideWhenUsed="1"/>
-    <w:lsdException w:name="Table Grid 7" w:semiHidden="1" w:unhideWhenUsed="1"/>
-    <w:lsdException w:name="Table Grid 8" w:semiHidden="1" w:unhideWhenUsed="1"/>
-    <w:lsdException w:name="Table List 1" w:semiHidden="1" w:unhideWhenUsed="1"/>
-    <w:lsdException w:name="Table List 2" w:semiHidden="1" w:unhideWhenUsed="1"/>
-    <w:lsdException w:name="Table List 3" w:semiHidden="1" w:unhideWhenUsed="1"/>
-    <w:lsdException w:name="Table List 4" w:semiHidden="1" w:unhideWhenUsed="1"/>
-    <w:lsdException w:name="Table List 5" w:semiHidden="1" w:unhideWhenUsed="1"/>
-    <w:lsdException w:name="Table List 6" w:semiHidden="1" w:unhideWhenUsed="1"/>
-    <w:lsdException w:name="Table List 7" w:semiHidden="1" w:unhideWhenUsed="1"/>
-    <w:lsdException w:name="Table List 8" w:semiHidden="1" w:unhideWhenUsed="1"/>
-    <w:lsdException w:name="Table 3D effects 1" w:semiHidden="1" w:unhideWhenUsed="1"/>
-    <w:lsdException w:name="Table 3D effects 2" w:semiHidden="1" w:unhideWhenUsed="1"/>
-    <w:lsdException w:name="Table 3D effects 3" w:semiHidden="1" w:unhideWhenUsed="1"/>
-    <w:lsdException w:name="Table Contemporary" w:semiHidden="1" w:unhideWhenUsed="1"/>
-    <w:lsdException w:name="Table Elegant" w:semiHidden="1" w:unhideWhenUsed="1"/>
-    <w:lsdException w:name="Table Professional" w:semiHidden="1" w:unhideWhenUsed="1"/>
-    <w:lsdException w:name="Table Subtle 1" w:semiHidden="1" w:unhideWhenUsed="1"/>
-    <w:lsdException w:name="Table Subtle 2" w:semiHidden="1" w:unhideWhenUsed="1"/>
-    <w:lsdException w:name="Table Web 1" w:semiHidden="1" w:unhideWhenUsed="1"/>
-    <w:lsdException w:name="Table Web 2" w:semiHidden="1" w:unhideWhenUsed="1"/>
-    <w:lsdException w:name="Table Web 3" w:semiHidden="1" w:unhideWhenUsed="1"/>
-    <w:lsdException w:name="Balloon Text" w:semiHidden="1" w:unhideWhenUsed="1"/>
-    <w:lsdException w:name="Table Grid" w:uiPriority="59"/>
-    <w:lsdException w:name="Table Theme" w:semiHidden="1" w:unhideWhenUsed="1"/>
-    <w:lsdException w:name="Placeholder Text" w:semiHidden="1"/>
-    <w:lsdException w:name="No Spacing" w:uiPriority="1" w:qFormat="1"/>
-    <w:lsdException w:name="Light Shading" w:uiPriority="60"/>
-    <w:lsdException w:name="Light List" w:uiPriority="61"/>
-    <w:lsdException w:name="Light Grid" w:uiPriority="62"/>
-    <w:lsdException w:name="Medium Shading 1" w:uiPriority="63"/>
-    <w:lsdException w:name="Medium Shading 2" w:uiPriority="64"/>
-    <w:lsdException w:name="Medium List 1" w:uiPriority="65"/>
-    <w:lsdException w:name="Medium List 2" w:uiPriority="66"/>
-    <w:lsdException w:name="Medium Grid 1" w:uiPriority="67"/>
-    <w:lsdException w:name="Medium Grid 2" w:uiPriority="68"/>
-    <w:lsdException w:name="Medium Grid 3" w:uiPriority="69"/>
-    <w:lsdException w:name="Dark List" w:uiPriority="70"/>
-    <w:lsdException w:name="Colorful Shading" w:uiPriority="71"/>
-    <w:lsdException w:name="Colorful List" w:uiPriority="72"/>
-    <w:lsdException w:name="Colorful Grid" w:uiPriority="73"/>
-    <w:lsdException w:name="Light Shading Accent 1" w:uiPriority="60"/>
-    <w:lsdException w:name="Light List Accent 1" w:uiPriority="61"/>
-    <w:lsdException w:name="Light Grid Accent 1" w:uiPriority="62"/>
-    <w:lsdException w:name="Medium Shading 1 Accent 1" w:uiPriority="63"/>
-    <w:lsdException w:name="Medium Shading 2 Accent 1" w:uiPriority="64"/>
-    <w:lsdException w:name="Medium List 1 Accent 1" w:uiPriority="65"/>
-    <w:lsdException w:name="Revision" w:semiHidden="1"/>
-    <w:lsdException w:name="List Paragraph" w:uiPriority="34" w:qFormat="1"/>
-    <w:lsdException w:name="Quote" w:uiPriority="29" w:qFormat="1"/>
-    <w:lsdException w:name="Intense Quote" w:uiPriority="30" w:qFormat="1"/>
-    <w:lsdException w:name="Medium List 2 Accent 1" w:uiPriority="66"/>
-    <w:lsdException w:name="Medium Grid 1 Accent 1" w:uiPriority="67"/>
-    <w:lsdException w:name="Medium Grid 2 Accent 1" w:uiPriority="68"/>
-    <w:lsdException w:name="Medium Grid 3 Accent 1" w:uiPriority="69"/>
-    <w:lsdException w:name="Dark List Accent 1" w:uiPriority="70"/>
-    <w:lsdException w:name="Colorful Shading Accent 1" w:uiPriority="71"/>
-    <w:lsdException w:name="Colorful List Accent 1" w:uiPriority="72"/>
-    <w:lsdException w:name="Colorful Grid Accent 1" w:uiPriority="73"/>
-    <w:lsdException w:name="Light Shading Accent 2" w:uiPriority="60"/>
-    <w:lsdException w:name="Light List Accent 2" w:uiPriority="61"/>
-    <w:lsdException w:name="Light Grid Accent 2" w:uiPriority="62"/>
-    <w:lsdException w:name="Medium Shading 1 Accent 2" w:uiPriority="63"/>
-    <w:lsdException w:name="Medium Shading 2 Accent 2" w:uiPriority="64"/>
-    <w:lsdException w:name="Medium List 1 Accent 2" w:uiPriority="65"/>
-    <w:lsdException w:name="Medium List 2 Accent 2" w:uiPriority="66"/>
-    <w:lsdException w:name="Medium Grid 1 Accent 2" w:uiPriority="67"/>
-    <w:lsdException w:name="Medium Grid 2 Accent 2" w:uiPriority="68"/>
-    <w:lsdException w:name="Medium Grid 3 Accent 2" w:uiPriority="69"/>
-    <w:lsdException w:name="Dark List Accent 2" w:uiPriority="70"/>
-    <w:lsdException w:name="Colorful Shading Accent 2" w:uiPriority="71"/>
-    <w:lsdException w:name="Colorful List Accent 2" w:uiPriority="72"/>
-    <w:lsdException w:name="Colorful Grid Accent 2" w:uiPriority="73"/>
-    <w:lsdException w:name="Light Shading Accent 3" w:uiPriority="60"/>
-    <w:lsdException w:name="Light List Accent 3" w:uiPriority="61"/>
-    <w:lsdException w:name="Light Grid Accent 3" w:uiPriority="62"/>
-    <w:lsdException w:name="Medium Shading 1 Accent 3" w:uiPriority="63"/>
-    <w:lsdException w:name="Medium Shading 2 Accent 3" w:uiPriority="64"/>
-    <w:lsdException w:name="Medium List 1 Accent 3" w:uiPriority="65"/>
-    <w:lsdException w:name="Medium List 2 Accent 3" w:uiPriority="66"/>
-    <w:lsdException w:name="Medium Grid 1 Accent 3" w:uiPriority="67"/>
-    <w:lsdException w:name="Medium Grid 2 Accent 3" w:uiPriority="68"/>
-    <w:lsdException w:name="Medium Grid 3 Accent 3" w:uiPriority="69"/>
-    <w:lsdException w:name="Dark List Accent 3" w:uiPriority="70"/>
-    <w:lsdException w:name="Colorful Shading Accent 3" w:uiPriority="71"/>
-    <w:lsdException w:name="Colorful List Accent 3" w:uiPriority="72"/>
-    <w:lsdException w:name="Colorful Grid Accent 3" w:uiPriority="73"/>
-    <w:lsdException w:name="Light Shading Accent 4" w:uiPriority="60"/>
-    <w:lsdException w:name="Light List Accent 4" w:uiPriority="61"/>
-    <w:lsdException w:name="Light Grid Accent 4" w:uiPriority="62"/>
-    <w:lsdException w:name="Medium Shading 1 Accent 4" w:uiPriority="63"/>
-    <w:lsdException w:name="Medium Shading 2 Accent 4" w:uiPriority="64"/>
-    <w:lsdException w:name="Medium List 1 Accent 4" w:uiPriority="65"/>
-    <w:lsdException w:name="Medium List 2 Accent 4" w:uiPriority="66"/>
-    <w:lsdException w:name="Medium Grid 1 Accent 4" w:uiPriority="67"/>
-    <w:lsdException w:name="Medium Grid 2 Accent 4" w:uiPriority="68"/>
-    <w:lsdException w:name="Medium Grid 3 Accent 4" w:uiPriority="69"/>
-    <w:lsdException w:name="Dark List Accent 4" w:uiPriority="70"/>
-    <w:lsdException w:name="Colorful Shading Accent 4" w:uiPriority="71"/>
-    <w:lsdException w:name="Colorful List Accent 4" w:uiPriority="72"/>
-    <w:lsdException w:name="Colorful Grid Accent 4" w:uiPriority="73"/>
-    <w:lsdException w:name="Light Shading Accent 5" w:uiPriority="60"/>
-    <w:lsdException w:name="Light List Accent 5" w:uiPriority="61"/>
-    <w:lsdException w:name="Light Grid Accent 5" w:uiPriority="62"/>
-    <w:lsdException w:name="Medium Shading 1 Accent 5" w:uiPriority="63"/>
-    <w:lsdException w:name="Medium Shading 2 Accent 5" w:uiPriority="64"/>
-    <w:lsdException w:name="Medium List 1 Accent 5" w:uiPriority="65"/>
-    <w:lsdException w:name="Medium List 2 Accent 5" w:uiPriority="66"/>
-    <w:lsdException w:name="Medium Grid 1 Accent 5" w:uiPriority="67"/>
-    <w:lsdException w:name="Medium Grid 2 Accent 5" w:uiPriority="68"/>
-    <w:lsdException w:name="Medium Grid 3 Accent 5" w:uiPriority="69"/>
-    <w:lsdException w:name="Dark List Accent 5" w:uiPriority="70"/>
-    <w:lsdException w:name="Colorful Shading Accent 5" w:uiPriority="71"/>
-    <w:lsdException w:name="Colorful List Accent 5" w:uiPriority="72"/>
-    <w:lsdException w:name="Colorful Grid Accent 5" w:uiPriority="73"/>
-    <w:lsdException w:name="Light Shading Accent 6" w:uiPriority="60"/>
-    <w:lsdException w:name="Light List Accent 6" w:uiPriority="61"/>
-    <w:lsdException w:name="Light Grid Accent 6" w:uiPriority="62"/>
-    <w:lsdException w:name="Medium Shading 1 Accent 6" w:uiPriority="63"/>
-    <w:lsdException w:name="Medium Shading 2 Accent 6" w:uiPriority="64"/>
-    <w:lsdException w:name="Medium List 1 Accent 6" w:uiPriority="65"/>
-    <w:lsdException w:name="Medium List 2 Accent 6" w:uiPriority="66"/>
-    <w:lsdException w:name="Medium Grid 1 Accent 6" w:uiPriority="67"/>
-    <w:lsdException w:name="Medium Grid 2 Accent 6" w:uiPriority="68"/>
-    <w:lsdException w:name="Medium Grid 3 Accent 6" w:uiPriority="69"/>
-    <w:lsdException w:name="Dark List Accent 6" w:uiPriority="70"/>
-    <w:lsdException w:name="Colorful Shading Accent 6" w:uiPriority="71"/>
-    <w:lsdException w:name="Colorful List Accent 6" w:uiPriority="72"/>
-    <w:lsdException w:name="Colorful Grid Accent 6" w:uiPriority="73"/>
-    <w:lsdException w:name="Subtle Emphasis" w:uiPriority="19" w:qFormat="1"/>
-    <w:lsdException w:name="Intense Emphasis" w:uiPriority="21" w:qFormat="1"/>
-    <w:lsdException w:name="Subtle Reference" w:uiPriority="31" w:qFormat="1"/>
-    <w:lsdException w:name="Intense Reference" w:uiPriority="32" w:qFormat="1"/>
-    <w:lsdException w:name="Book Title" w:uiPriority="33" w:qFormat="1"/>
-    <w:lsdException w:name="Bibliography" w:semiHidden="1" w:uiPriority="37" w:unhideWhenUsed="1"/>
-    <w:lsdException w:name="TOC Heading" w:semiHidden="1" w:uiPriority="39" w:unhideWhenUsed="1" w:qFormat="1"/>
-    <w:lsdException w:name="Plain Table 1" w:uiPriority="41"/>
-    <w:lsdException w:name="Plain Table 2" w:uiPriority="42"/>
-    <w:lsdException w:name="Plain Table 3" w:uiPriority="43"/>
-    <w:lsdException w:name="Plain Table 4" w:uiPriority="44"/>
-    <w:lsdException w:name="Plain Table 5" w:uiPriority="45"/>
-    <w:lsdException w:name="Grid Table Light" w:uiPriority="40"/>
-    <w:lsdException w:name="Grid Table 1 Light" w:uiPriority="46"/>
-    <w:lsdException w:name="Grid Table 2" w:uiPriority="47"/>
-    <w:lsdException w:name="Grid Table 3" w:uiPriority="48"/>
-    <w:lsdException w:name="Grid Table 4" w:uiPriority="49"/>
-    <w:lsdException w:name="Grid Table 5 Dark" w:uiPriority="50"/>
-    <w:lsdException w:name="Grid Table 6 Colorful" w:uiPriority="51"/>
-    <w:lsdException w:name="Grid Table 7 Colorful" w:uiPriority="52"/>
-    <w:lsdException w:name="Grid Table 1 Light Accent 1" w:uiPriority="46"/>
-    <w:lsdException w:name="Grid Table 2 Accent 1" w:uiPriority="47"/>
-    <w:lsdException w:name="Grid Table 3 Accent 1" w:uiPriority="48"/>
-    <w:lsdException w:name="Grid Table 4 Accent 1" w:uiPriority="49"/>
-    <w:lsdException w:name="Grid Table 5 Dark Accent 1" w:uiPriority="50"/>
-    <w:lsdException w:name="Grid Table 6 Colorful Accent 1" w:uiPriority="51"/>
-    <w:lsdException w:name="Grid Table 7 Colorful Accent 1" w:uiPriority="52"/>
-    <w:lsdException w:name="Grid Table 1 Light Accent 2" w:uiPriority="46"/>
-    <w:lsdException w:name="Grid Table 2 Accent 2" w:uiPriority="47"/>
-    <w:lsdException w:name="Grid Table 3 Accent 2" w:uiPriority="48"/>
-    <w:lsdException w:name="Grid Table 4 Accent 2" w:uiPriority="49"/>
-    <w:lsdException w:name="Grid Table 5 Dark Accent 2" w:uiPriority="50"/>
-    <w:lsdException w:name="Grid Table 6 Colorful Accent 2" w:uiPriority="51"/>
-    <w:lsdException w:name="Grid Table 7 Colorful Accent 2" w:uiPriority="52"/>
-    <w:lsdException w:name="Grid Table 1 Light Accent 3" w:uiPriority="46"/>
-    <w:lsdException w:name="Grid Table 2 Accent 3" w:uiPriority="47"/>
-    <w:lsdException w:name="Grid Table 3 Accent 3" w:uiPriority="48"/>
-    <w:lsdException w:name="Grid Table 4 Accent 3" w:uiPriority="49"/>
-    <w:lsdException w:name="Grid Table 5 Dark Accent 3" w:uiPriority="50"/>
-    <w:lsdException w:name="Grid Table 6 Colorful Accent 3" w:uiPriority="51"/>
-    <w:lsdException w:name="Grid Table 7 Colorful Accent 3" w:uiPriority="52"/>
-    <w:lsdException w:name="Grid Table 1 Light Accent 4" w:uiPriority="46"/>
-    <w:lsdException w:name="Grid Table 2 Accent 4" w:uiPriority="47"/>
-    <w:lsdException w:name="Grid Table 3 Accent 4" w:uiPriority="48"/>
-    <w:lsdException w:name="Grid Table 4 Accent 4" w:uiPriority="49"/>
-    <w:lsdException w:name="Grid Table 5 Dark Accent 4" w:uiPriority="50"/>
-    <w:lsdException w:name="Grid Table 6 Colorful Accent 4" w:uiPriority="51"/>
-    <w:lsdException w:name="Grid Table 7 Colorful Accent 4" w:uiPriority="52"/>
-    <w:lsdException w:name="Grid Table 1 Light Accent 5" w:uiPriority="46"/>
-    <w:lsdException w:name="Grid Table 2 Accent 5" w:uiPriority="47"/>
-    <w:lsdException w:name="Grid Table 3 Accent 5" w:uiPriority="48"/>
-    <w:lsdException w:name="Grid Table 4 Accent 5" w:uiPriority="49"/>
-    <w:lsdException w:name="Grid Table 5 Dark Accent 5" w:uiPriority="50"/>
-    <w:lsdException w:name="Grid Table 6 Colorful Accent 5" w:uiPriority="51"/>
-    <w:lsdException w:name="Grid Table 7 Colorful Accent 5" w:uiPriority="52"/>
-    <w:lsdException w:name="Grid Table 1 Light Accent 6" w:uiPriority="46"/>
-    <w:lsdException w:name="Grid Table 2 Accent 6" w:uiPriority="47"/>
-    <w:lsdException w:name="Grid Table 3 Accent 6" w:uiPriority="48"/>
-    <w:lsdException w:name="Grid Table 4 Accent 6" w:uiPriority="49"/>
-    <w:lsdException w:name="Grid Table 5 Dark Accent 6" w:uiPriority="50"/>
-    <w:lsdException w:name="Grid Table 6 Colorful Accent 6" w:uiPriority="51"/>
-    <w:lsdException w:name="Grid Table 7 Colorful Accent 6" w:uiPriority="52"/>
-    <w:lsdException w:name="List Table 1 Light" w:uiPriority="46"/>
-    <w:lsdException w:name="List Table 2" w:uiPriority="47"/>
-    <w:lsdException w:name="List Table 3" w:uiPriority="48"/>
-    <w:lsdException w:name="List Table 4" w:uiPriority="49"/>
-    <w:lsdException w:name="List Table 5 Dark" w:uiPriority="50"/>
-    <w:lsdException w:name="List Table 6 Colorful" w:uiPriority="51"/>
-    <w:lsdException w:name="List Table 7 Colorful" w:uiPriority="52"/>
-    <w:lsdException w:name="List Table 1 Light Accent 1" w:uiPriority="46"/>
-    <w:lsdException w:name="List Table 2 Accent 1" w:uiPriority="47"/>
-    <w:lsdException w:name="List Table 3 Accent 1" w:uiPriority="48"/>
-    <w:lsdException w:name="List Table 4 Accent 1" w:uiPriority="49"/>
-    <w:lsdException w:name="List Table 5 Dark Accent 1" w:uiPriority="50"/>
-    <w:lsdException w:name="List Table 6 Colorful Accent 1" w:uiPriority="51"/>
-    <w:lsdException w:name="List Table 7 Colorful Accent 1" w:uiPriority="52"/>
-    <w:lsdException w:name="List Table 1 Light Accent 2" w:uiPriority="46"/>
-    <w:lsdException w:name="List Table 2 Accent 2" w:uiPriority="47"/>
-    <w:lsdException w:name="List Table 3 Accent 2" w:uiPriority="48"/>
-    <w:lsdException w:name="List Table 4 Accent 2" w:uiPriority="49"/>
-    <w:lsdException w:name="List Table 5 Dark Accent 2" w:uiPriority="50"/>
-    <w:lsdException w:name="List Table 6 Colorful Accent 2" w:uiPriority="51"/>
-    <w:lsdException w:name="List Table 7 Colorful Accent 2" w:uiPriority="52"/>
-    <w:lsdException w:name="List Table 1 Light Accent 3" w:uiPriority="46"/>
-    <w:lsdException w:name="List Table 2 Accent 3" w:uiPriority="47"/>
-    <w:lsdException w:name="List Table 3 Accent 3" w:uiPriority="48"/>
-    <w:lsdException w:name="List Table 4 Accent 3" w:uiPriority="49"/>
-    <w:lsdException w:name="List Table 5 Dark Accent 3" w:uiPriority="50"/>
-    <w:lsdException w:name="List Table 6 Colorful Accent 3" w:uiPriority="51"/>
-    <w:lsdException w:name="List Table 7 Colorful Accent 3" w:uiPriority="52"/>
-    <w:lsdException w:name="List Table 1 Light Accent 4" w:uiPriority="46"/>
-    <w:lsdException w:name="List Table 2 Accent 4" w:uiPriority="47"/>
-    <w:lsdException w:name="List Table 3 Accent 4" w:uiPriority="48"/>
-    <w:lsdException w:name="List Table 4 Accent 4" w:uiPriority="49"/>
-    <w:lsdException w:name="List Table 5 Dark Accent 4" w:uiPriority="50"/>
-    <w:lsdException w:name="List Table 6 Colorful Accent 4" w:uiPriority="51"/>
-    <w:lsdException w:name="List Table 7 Colorful Accent 4" w:uiPriority="52"/>
-    <w:lsdException w:name="List Table 1 Light Accent 5" w:uiPriority="46"/>
-    <w:lsdException w:name="List Table 2 Accent 5" w:uiPriority="47"/>
-    <w:lsdException w:name="List Table 3 Accent 5" w:uiPriority="48"/>
-    <w:lsdException w:name="List Table 4 Accent 5" w:uiPriority="49"/>
-    <w:lsdException w:name="List Table 5 Dark Accent 5" w:uiPriority="50"/>
-    <w:lsdException w:name="List Table 6 Colorful Accent 5" w:uiPriority="51"/>
-    <w:lsdException w:name="List Table 7 Colorful Accent 5" w:uiPriority="52"/>
-    <w:lsdException w:name="List Table 1 Light Accent 6" w:uiPriority="46"/>
-    <w:lsdException w:name="List Table 2 Accent 6" w:uiPriority="47"/>
-    <w:lsdException w:name="List Table 3 Accent 6" w:uiPriority="48"/>
-    <w:lsdException w:name="List Table 4 Accent 6" w:uiPriority="49"/>
-    <w:lsdException w:name="List Table 5 Dark Accent 6" w:uiPriority="50"/>
-    <w:lsdException w:name="List Table 6 Colorful Accent 6" w:uiPriority="51"/>
-    <w:lsdException w:name="List Table 7 Colorful Accent 6" w:uiPriority="52"/>
+  <w:latentStyles w:defLockedState="0" w:defUIPriority="99" w:defSemiHidden="1" w:defUnhideWhenUsed="1" w:defQFormat="0" w:count="267">
+    <w:lsdException w:name="Normal" w:semiHidden="0" w:uiPriority="0" w:unhideWhenUsed="0" w:qFormat="1"/>
+    <w:lsdException w:name="heading 1" w:semiHidden="0" w:uiPriority="9" w:unhideWhenUsed="0" w:qFormat="1"/>
+    <w:lsdException w:name="heading 2" w:uiPriority="9" w:qFormat="1"/>
+    <w:lsdException w:name="heading 3" w:uiPriority="9" w:qFormat="1"/>
+    <w:lsdException w:name="heading 4" w:uiPriority="9" w:qFormat="1"/>
+    <w:lsdException w:name="heading 5" w:uiPriority="9" w:qFormat="1"/>
+    <w:lsdException w:name="heading 6" w:uiPriority="9" w:qFormat="1"/>
+    <w:lsdException w:name="heading 7" w:uiPriority="9" w:qFormat="1"/>
+    <w:lsdException w:name="heading 8" w:uiPriority="9" w:qFormat="1"/>
+    <w:lsdException w:name="heading 9" w:uiPriority="9" w:qFormat="1"/>
+    <w:lsdException w:name="toc 1" w:uiPriority="39"/>
+    <w:lsdException w:name="toc 2" w:uiPriority="39"/>
+    <w:lsdException w:name="toc 3" w:uiPriority="39"/>
+    <w:lsdException w:name="toc 4" w:uiPriority="39"/>
+    <w:lsdException w:name="toc 5" w:uiPriority="39"/>
+    <w:lsdException w:name="toc 6" w:uiPriority="39"/>
+    <w:lsdException w:name="toc 7" w:uiPriority="39"/>
+    <w:lsdException w:name="toc 8" w:uiPriority="39"/>
+    <w:lsdException w:name="toc 9" w:uiPriority="39"/>
+    <w:lsdException w:name="caption" w:uiPriority="35" w:qFormat="1"/>
+    <w:lsdException w:name="Title" w:semiHidden="0" w:uiPriority="10" w:unhideWhenUsed="0" w:qFormat="1"/>
+    <w:lsdException w:name="Default Paragraph Font" w:uiPriority="1"/>
+    <w:lsdException w:name="Subtitle" w:semiHidden="0" w:uiPriority="11" w:unhideWhenUsed="0" w:qFormat="1"/>
+    <w:lsdException w:name="Strong" w:semiHidden="0" w:uiPriority="22" w:unhideWhenUsed="0" w:qFormat="1"/>
+    <w:lsdException w:name="Emphasis" w:semiHidden="0" w:uiPriority="20" w:unhideWhenUsed="0" w:qFormat="1"/>
+    <w:lsdException w:name="Table Grid" w:semiHidden="0" w:uiPriority="59" w:unhideWhenUsed="0"/>
+    <w:lsdException w:name="Placeholder Text" w:unhideWhenUsed="0"/>
+    <w:lsdException w:name="No Spacing" w:semiHidden="0" w:uiPriority="1" w:unhideWhenUsed="0" w:qFormat="1"/>
+    <w:lsdException w:name="Light Shading" w:semiHidden="0" w:uiPriority="60" w:unhideWhenUsed="0"/>
+    <w:lsdException w:name="Light List" w:semiHidden="0" w:uiPriority="61" w:unhideWhenUsed="0"/>
+    <w:lsdException w:name="Light Grid" w:semiHidden="0" w:uiPriority="62" w:unhideWhenUsed="0"/>
+    <w:lsdException w:name="Medium Shading 1" w:semiHidden="0" w:uiPriority="63" w:unhideWhenUsed="0"/>
+    <w:lsdException w:name="Medium Shading 2" w:semiHidden="0" w:uiPriority="64" w:unhideWhenUsed="0"/>
+    <w:lsdException w:name="Medium List 1" w:semiHidden="0" w:uiPriority="65" w:unhideWhenUsed="0"/>
+    <w:lsdException w:name="Medium List 2" w:semiHidden="0" w:uiPriority="66" w:unhideWhenUsed="0"/>
+    <w:lsdException w:name="Medium Grid 1" w:semiHidden="0" w:uiPriority="67" w:unhideWhenUsed="0"/>
+    <w:lsdException w:name="Medium Grid 2" w:semiHidden="0" w:uiPriority="68" w:unhideWhenUsed="0"/>
+    <w:lsdException w:name="Medium Grid 3" w:semiHidden="0" w:uiPriority="69" w:unhideWhenUsed="0"/>
+    <w:lsdException w:name="Dark List" w:semiHidden="0" w:uiPriority="70" w:unhideWhenUsed="0"/>
+    <w:lsdException w:name="Colorful Shading" w:semiHidden="0" w:uiPriority="71" w:unhideWhenUsed="0"/>
+    <w:lsdException w:name="Colorful List" w:semiHidden="0" w:uiPriority="72" w:unhideWhenUsed="0"/>
+    <w:lsdException w:name="Colorful Grid" w:semiHidden="0" w:uiPriority="73" w:unhideWhenUsed="0"/>
+    <w:lsdException w:name="Light Shading Accent 1" w:semiHidden="0" w:uiPriority="60" w:unhideWhenUsed="0"/>
+    <w:lsdException w:name="Light List Accent 1" w:semiHidden="0" w:uiPriority="61" w:unhideWhenUsed="0"/>
+    <w:lsdException w:name="Light Grid Accent 1" w:semiHidden="0" w:uiPriority="62" w:unhideWhenUsed="0"/>
+    <w:lsdException w:name="Medium Shading 1 Accent 1" w:semiHidden="0" w:uiPriority="63" w:unhideWhenUsed="0"/>
+    <w:lsdException w:name="Medium Shading 2 Accent 1" w:semiHidden="0" w:uiPriority="64" w:unhideWhenUsed="0"/>
+    <w:lsdException w:name="Medium List 1 Accent 1" w:semiHidden="0" w:uiPriority="65" w:unhideWhenUsed="0"/>
+    <w:lsdException w:name="Revision" w:unhideWhenUsed="0"/>
+    <w:lsdException w:name="List Paragraph" w:semiHidden="0" w:uiPriority="34" w:unhideWhenUsed="0" w:qFormat="1"/>
+    <w:lsdException w:name="Quote" w:semiHidden="0" w:uiPriority="29" w:unhideWhenUsed="0" w:qFormat="1"/>
+    <w:lsdException w:name="Intense Quote" w:semiHidden="0" w:uiPriority="30" w:unhideWhenUsed="0" w:qFormat="1"/>
+    <w:lsdException w:name="Medium List 2 Accent 1" w:semiHidden="0" w:uiPriority="66" w:unhideWhenUsed="0"/>
+    <w:lsdException w:name="Medium Grid 1 Accent 1" w:semiHidden="0" w:uiPriority="67" w:unhideWhenUsed="0"/>
+    <w:lsdException w:name="Medium Grid 2 Accent 1" w:semiHidden="0" w:uiPriority="68" w:unhideWhenUsed="0"/>
+    <w:lsdException w:name="Medium Grid 3 Accent 1" w:semiHidden="0" w:uiPriority="69" w:unhideWhenUsed="0"/>
+    <w:lsdException w:name="Dark List Accent 1" w:semiHidden="0" w:uiPriority="70" w:unhideWhenUsed="0"/>
+    <w:lsdException w:name="Colorful Shading Accent 1" w:semiHidden="0" w:uiPriority="71" w:unhideWhenUsed="0"/>
+    <w:lsdException w:name="Colorful List Accent 1" w:semiHidden="0" w:uiPriority="72" w:unhideWhenUsed="0"/>
+    <w:lsdException w:name="Colorful Grid Accent 1" w:semiHidden="0" w:uiPriority="73" w:unhideWhenUsed="0"/>
+    <w:lsdException w:name="Light Shading Accent 2" w:semiHidden="0" w:uiPriority="60" w:unhideWhenUsed="0"/>
+    <w:lsdException w:name="Light List Accent 2" w:semiHidden="0" w:uiPriority="61" w:unhideWhenUsed="0"/>
+    <w:lsdException w:name="Light Grid Accent 2" w:semiHidden="0" w:uiPriority="62" w:unhideWhenUsed="0"/>
+    <w:lsdException w:name="Medium Shading 1 Accent 2" w:semiHidden="0" w:uiPriority="63" w:unhideWhenUsed="0"/>
+    <w:lsdException w:name="Medium Shading 2 Accent 2" w:semiHidden="0" w:uiPriority="64" w:unhideWhenUsed="0"/>
+    <w:lsdException w:name="Medium List 1 Accent 2" w:semiHidden="0" w:uiPriority="65" w:unhideWhenUsed="0"/>
+    <w:lsdException w:name="Medium List 2 Accent 2" w:semiHidden="0" w:uiPriority="66" w:unhideWhenUsed="0"/>
+    <w:lsdException w:name="Medium Grid 1 Accent 2" w:semiHidden="0" w:uiPriority="67" w:unhideWhenUsed="0"/>
+    <w:lsdException w:name="Medium Grid 2 Accent 2" w:semiHidden="0" w:uiPriority="68" w:unhideWhenUsed="0"/>
+    <w:lsdException w:name="Medium Grid 3 Accent 2" w:semiHidden="0" w:uiPriority="69" w:unhideWhenUsed="0"/>
+    <w:lsdException w:name="Dark List Accent 2" w:semiHidden="0" w:uiPriority="70" w:unhideWhenUsed="0"/>
+    <w:lsdException w:name="Colorful Shading Accent 2" w:semiHidden="0" w:uiPriority="71" w:unhideWhenUsed="0"/>
+    <w:lsdException w:name="Colorful List Accent 2" w:semiHidden="0" w:uiPriority="72" w:unhideWhenUsed="0"/>
+    <w:lsdException w:name="Colorful Grid Accent 2" w:semiHidden="0" w:uiPriority="73" w:unhideWhenUsed="0"/>
+    <w:lsdException w:name="Light Shading Accent 3" w:semiHidden="0" w:uiPriority="60" w:unhideWhenUsed="0"/>
+    <w:lsdException w:name="Light List Accent 3" w:semiHidden="0" w:uiPriority="61" w:unhideWhenUsed="0"/>
+    <w:lsdException w:name="Light Grid Accent 3" w:semiHidden="0" w:uiPriority="62" w:unhideWhenUsed="0"/>
+    <w:lsdException w:name="Medium Shading 1 Accent 3" w:semiHidden="0" w:uiPriority="63" w:unhideWhenUsed="0"/>
+    <w:lsdException w:name="Medium Shading 2 Accent 3" w:semiHidden="0" w:uiPriority="64" w:unhideWhenUsed="0"/>
+    <w:lsdException w:name="Medium List 1 Accent 3" w:semiHidden="0" w:uiPriority="65" w:unhideWhenUsed="0"/>
+    <w:lsdException w:name="Medium List 2 Accent 3" w:semiHidden="0" w:uiPriority="66" w:unhideWhenUsed="0"/>
+    <w:lsdException w:name="Medium Grid 1 Accent 3" w:semiHidden="0" w:uiPriority="67" w:unhideWhenUsed="0"/>
+    <w:lsdException w:name="Medium Grid 2 Accent 3" w:semiHidden="0" w:uiPriority="68" w:unhideWhenUsed="0"/>
+    <w:lsdException w:name="Medium Grid 3 Accent 3" w:semiHidden="0" w:uiPriority="69" w:unhideWhenUsed="0"/>
+    <w:lsdException w:name="Dark List Accent 3" w:semiHidden="0" w:uiPriority="70" w:unhideWhenUsed="0"/>
+    <w:lsdException w:name="Colorful Shading Accent 3" w:semiHidden="0" w:uiPriority="71" w:unhideWhenUsed="0"/>
+    <w:lsdException w:name="Colorful List Accent 3" w:semiHidden="0" w:uiPriority="72" w:unhideWhenUsed="0"/>
+    <w:lsdException w:name="Colorful Grid Accent 3" w:semiHidden="0" w:uiPriority="73" w:unhideWhenUsed="0"/>
+    <w:lsdException w:name="Light Shading Accent 4" w:semiHidden="0" w:uiPriority="60" w:unhideWhenUsed="0"/>
+    <w:lsdException w:name="Light List Accent 4" w:semiHidden="0" w:uiPriority="61" w:unhideWhenUsed="0"/>
+    <w:lsdException w:name="Light Grid Accent 4" w:semiHidden="0" w:uiPriority="62" w:unhideWhenUsed="0"/>
+    <w:lsdException w:name="Medium Shading 1 Accent 4" w:semiHidden="0" w:uiPriority="63" w:unhideWhenUsed="0"/>
+    <w:lsdException w:name="Medium Shading 2 Accent 4" w:semiHidden="0" w:uiPriority="64" w:unhideWhenUsed="0"/>
+    <w:lsdException w:name="Medium List 1 Accent 4" w:semiHidden="0" w:uiPriority="65" w:unhideWhenUsed="0"/>
+    <w:lsdException w:name="Medium List 2 Accent 4" w:semiHidden="0" w:uiPriority="66" w:unhideWhenUsed="0"/>
+    <w:lsdException w:name="Medium Grid 1 Accent 4" w:semiHidden="0" w:uiPriority="67" w:unhideWhenUsed="0"/>
+    <w:lsdException w:name="Medium Grid 2 Accent 4" w:semiHidden="0" w:uiPriority="68" w:unhideWhenUsed="0"/>
+    <w:lsdException w:name="Medium Grid 3 Accent 4" w:semiHidden="0" w:uiPriority="69" w:unhideWhenUsed="0"/>
+    <w:lsdException w:name="Dark List Accent 4" w:semiHidden="0" w:uiPriority="70" w:unhideWhenUsed="0"/>
+    <w:lsdException w:name="Colorful Shading Accent 4" w:semiHidden="0" w:uiPriority="71" w:unhideWhenUsed="0"/>
+    <w:lsdException w:name="Colorful List Accent 4" w:semiHidden="0" w:uiPriority="72" w:unhideWhenUsed="0"/>
+    <w:lsdException w:name="Colorful Grid Accent 4" w:semiHidden="0" w:uiPriority="73" w:unhideWhenUsed="0"/>
+    <w:lsdException w:name="Light Shading Accent 5" w:semiHidden="0" w:uiPriority="60" w:unhideWhenUsed="0"/>
+    <w:lsdException w:name="Light List Accent 5" w:semiHidden="0" w:uiPriority="61" w:unhideWhenUsed="0"/>
+    <w:lsdException w:name="Light Grid Accent 5" w:semiHidden="0" w:uiPriority="62" w:unhideWhenUsed="0"/>
+    <w:lsdException w:name="Medium Shading 1 Accent 5" w:semiHidden="0" w:uiPriority="63" w:unhideWhenUsed="0"/>
+    <w:lsdException w:name="Medium Shading 2 Accent 5" w:semiHidden="0" w:uiPriority="64" w:unhideWhenUsed="0"/>
+    <w:lsdException w:name="Medium List 1 Accent 5" w:semiHidden="0" w:uiPriority="65" w:unhideWhenUsed="0"/>
+    <w:lsdException w:name="Medium List 2 Accent 5" w:semiHidden="0" w:uiPriority="66" w:unhideWhenUsed="0"/>
+    <w:lsdException w:name="Medium Grid 1 Accent 5" w:semiHidden="0" w:uiPriority="67" w:unhideWhenUsed="0"/>
+    <w:lsdException w:name="Medium Grid 2 Accent 5" w:semiHidden="0" w:uiPriority="68" w:unhideWhenUsed="0"/>
+    <w:lsdException w:name="Medium Grid 3 Accent 5" w:semiHidden="0" w:uiPriority="69" w:unhideWhenUsed="0"/>
+    <w:lsdException w:name="Dark List Accent 5" w:semiHidden="0" w:uiPriority="70" w:unhideWhenUsed="0"/>
+    <w:lsdException w:name="Colorful Shading Accent 5" w:semiHidden="0" w:uiPriority="71" w:unhideWhenUsed="0"/>
+    <w:lsdException w:name="Colorful List Accent 5" w:semiHidden="0" w:uiPriority="72" w:unhideWhenUsed="0"/>
+    <w:lsdException w:name="Colorful Grid Accent 5" w:semiHidden="0" w:uiPriority="73" w:unhideWhenUsed="0"/>
+    <w:lsdException w:name="Light Shading Accent 6" w:semiHidden="0" w:uiPriority="60" w:unhideWhenUsed="0"/>
+    <w:lsdException w:name="Light List Accent 6" w:semiHidden="0" w:uiPriority="61" w:unhideWhenUsed="0"/>
+    <w:lsdException w:name="Light Grid Accent 6" w:semiHidden="0" w:uiPriority="62" w:unhideWhenUsed="0"/>
+    <w:lsdException w:name="Medium Shading 1 Accent 6" w:semiHidden="0" w:uiPriority="63" w:unhideWhenUsed="0"/>
+    <w:lsdException w:name="Medium Shading 2 Accent 6" w:semiHidden="0" w:uiPriority="64" w:unhideWhenUsed="0"/>
+    <w:lsdException w:name="Medium List 1 Accent 6" w:semiHidden="0" w:uiPriority="65" w:unhideWhenUsed="0"/>
+    <w:lsdException w:name="Medium List 2 Accent 6" w:semiHidden="0" w:uiPriority="66" w:unhideWhenUsed="0"/>
+    <w:lsdException w:name="Medium Grid 1 Accent 6" w:semiHidden="0" w:uiPriority="67" w:unhideWhenUsed="0"/>
+    <w:lsdException w:name="Medium Grid 2 Accent 6" w:semiHidden="0" w:uiPriority="68" w:unhideWhenUsed="0"/>
+    <w:lsdException w:name="Medium Grid 3 Accent 6" w:semiHidden="0" w:uiPriority="69" w:unhideWhenUsed="0"/>
+    <w:lsdException w:name="Dark List Accent 6" w:semiHidden="0" w:uiPriority="70" w:unhideWhenUsed="0"/>
+    <w:lsdException w:name="Colorful Shading Accent 6" w:semiHidden="0" w:uiPriority="71" w:unhideWhenUsed="0"/>
+    <w:lsdException w:name="Colorful List Accent 6" w:semiHidden="0" w:uiPriority="72" w:unhideWhenUsed="0"/>
+    <w:lsdException w:name="Colorful Grid Accent 6" w:semiHidden="0" w:uiPriority="73" w:unhideWhenUsed="0"/>
+    <w:lsdException w:name="Subtle Emphasis" w:semiHidden="0" w:uiPriority="19" w:unhideWhenUsed="0" w:qFormat="1"/>
+    <w:lsdException w:name="Intense Emphasis" w:semiHidden="0" w:uiPriority="21" w:unhideWhenUsed="0" w:qFormat="1"/>
+    <w:lsdException w:name="Subtle Reference" w:semiHidden="0" w:uiPriority="31" w:unhideWhenUsed="0" w:qFormat="1"/>
+    <w:lsdException w:name="Intense Reference" w:semiHidden="0" w:uiPriority="32" w:unhideWhenUsed="0" w:qFormat="1"/>
+    <w:lsdException w:name="Book Title" w:semiHidden="0" w:uiPriority="33" w:unhideWhenUsed="0" w:qFormat="1"/>
+    <w:lsdException w:name="Bibliography" w:uiPriority="37"/>
+    <w:lsdException w:name="TOC Heading" w:uiPriority="39" w:qFormat="1"/>
   </w:latentStyles>
   <w:style w:type="paragraph" w:default="1" w:styleId="Normal">
     <w:name w:val="Normal"/>
@@ -4517,6 +4339,7 @@
     <w:uiPriority w:val="99"/>
     <w:semiHidden/>
     <w:unhideWhenUsed/>
+    <w:qFormat/>
     <w:tblPr>
       <w:tblInd w:w="0" w:type="dxa"/>
       <w:tblCellMar>
@@ -4584,6 +4407,7 @@
   <w:style w:type="character" w:customStyle="1" w:styleId="ListLabel1">
     <w:name w:val="ListLabel 1"/>
     <w:qFormat/>
+    <w:rsid w:val="006D5C25"/>
     <w:rPr>
       <w:rFonts w:cs="Courier New"/>
     </w:rPr>
@@ -4591,6 +4415,7 @@
   <w:style w:type="character" w:customStyle="1" w:styleId="ListLabel2">
     <w:name w:val="ListLabel 2"/>
     <w:qFormat/>
+    <w:rsid w:val="006D5C25"/>
     <w:rPr>
       <w:rFonts w:ascii="Calibri" w:hAnsi="Calibri"/>
       <w:sz w:val="20"/>
@@ -4599,12 +4424,14 @@
   <w:style w:type="character" w:customStyle="1" w:styleId="NumberingSymbols">
     <w:name w:val="Numbering Symbols"/>
     <w:qFormat/>
+    <w:rsid w:val="006D5C25"/>
   </w:style>
   <w:style w:type="paragraph" w:customStyle="1" w:styleId="Heading">
     <w:name w:val="Heading"/>
     <w:basedOn w:val="Normal"/>
     <w:next w:val="TextBody"/>
     <w:qFormat/>
+    <w:rsid w:val="006D5C25"/>
     <w:pPr>
       <w:keepNext/>
       <w:spacing w:before="240" w:after="120"/>
@@ -4618,13 +4445,15 @@
   <w:style w:type="paragraph" w:customStyle="1" w:styleId="TextBody">
     <w:name w:val="Text Body"/>
     <w:basedOn w:val="Normal"/>
+    <w:rsid w:val="006D5C25"/>
     <w:pPr>
       <w:spacing w:after="140" w:line="288" w:lineRule="auto"/>
     </w:pPr>
   </w:style>
-  <w:style w:type="paragraph" w:styleId="Liste">
+  <w:style w:type="paragraph" w:styleId="Opstilling">
     <w:name w:val="List"/>
     <w:basedOn w:val="TextBody"/>
+    <w:rsid w:val="006D5C25"/>
     <w:rPr>
       <w:rFonts w:ascii="Liberation Mono" w:hAnsi="Liberation Mono" w:cs="Mangal"/>
     </w:rPr>
@@ -4633,6 +4462,7 @@
     <w:name w:val="caption"/>
     <w:basedOn w:val="Normal"/>
     <w:qFormat/>
+    <w:rsid w:val="006D5C25"/>
     <w:pPr>
       <w:suppressLineNumbers/>
       <w:spacing w:before="120" w:after="120"/>
@@ -4649,6 +4479,7 @@
     <w:name w:val="Index"/>
     <w:basedOn w:val="Normal"/>
     <w:qFormat/>
+    <w:rsid w:val="006D5C25"/>
     <w:pPr>
       <w:suppressLineNumbers/>
     </w:pPr>

</xml_diff>

<commit_message>
Update Use Case 3
</commit_message>
<xml_diff>
--- a/02-Requirements/Use Case 3.docx
+++ b/02-Requirements/Use Case 3.docx
@@ -143,6 +143,15 @@
         <w:pStyle w:val="Listeafsnit"/>
         <w:spacing w:line="240" w:lineRule="auto"/>
       </w:pPr>
+      <w:r>
+        <w:t>Systemet præsenteret endeligt lånetilbud og afdragsordning.</w:t>
+      </w:r>
+    </w:p>
+    <w:p>
+      <w:pPr>
+        <w:pStyle w:val="Listeafsnit"/>
+        <w:spacing w:line="240" w:lineRule="auto"/>
+      </w:pPr>
     </w:p>
     <w:p>
       <w:pPr>
@@ -718,6 +727,8 @@
         </w:rPr>
         <w:t xml:space="preserve"> </w:t>
       </w:r>
+      <w:bookmarkStart w:id="0" w:name="_GoBack"/>
+      <w:bookmarkEnd w:id="0"/>
     </w:p>
     <w:p>
       <w:pPr>
@@ -735,6 +746,11 @@
     <w:p>
       <w:pPr>
         <w:spacing w:after="0" w:line="240" w:lineRule="auto"/>
+        <w:rPr>
+          <w:rFonts w:eastAsia="Times New Roman" w:cs="Times New Roman"/>
+          <w:color w:val="000000"/>
+          <w:lang w:eastAsia="da-DK"/>
+        </w:rPr>
       </w:pPr>
       <w:r>
         <w:rPr>
@@ -744,6 +760,7 @@
           <w:color w:val="000000"/>
           <w:lang w:eastAsia="da-DK"/>
         </w:rPr>
+        <w:lastRenderedPageBreak/>
         <w:t xml:space="preserve">Success </w:t>
       </w:r>
       <w:proofErr w:type="spellStart"/>
@@ -796,30 +813,27 @@
           <w:color w:val="000000"/>
           <w:lang w:eastAsia="da-DK"/>
         </w:rPr>
-        <w:t>: Lånetilbud og afdragsordning er gemt korrekt i systemet.</w:t>
-      </w:r>
-      <w:r>
-        <w:rPr>
-          <w:rFonts w:eastAsia="Times New Roman" w:cs="Times New Roman"/>
-          <w:color w:val="000000"/>
-          <w:lang w:eastAsia="da-DK"/>
-        </w:rPr>
-        <w:t xml:space="preserve"> FFS-02 er udført.</w:t>
-      </w:r>
-      <w:bookmarkStart w:id="0" w:name="_GoBack"/>
-      <w:bookmarkEnd w:id="0"/>
-    </w:p>
-    <w:p>
-      <w:pPr>
-        <w:spacing w:after="0" w:line="240" w:lineRule="auto"/>
-      </w:pPr>
-      <w:r>
-        <w:rPr>
-          <w:rFonts w:eastAsia="Times New Roman" w:cs="Times New Roman"/>
-          <w:color w:val="000000"/>
-          <w:lang w:eastAsia="da-DK"/>
-        </w:rPr>
-        <w:lastRenderedPageBreak/>
+        <w:t>: Lånetilbud og afdragsordning er gemt korrekt i systemet</w:t>
+      </w:r>
+      <w:r>
+        <w:rPr>
+          <w:rFonts w:eastAsia="Times New Roman" w:cs="Times New Roman"/>
+          <w:color w:val="000000"/>
+          <w:lang w:eastAsia="da-DK"/>
+        </w:rPr>
+        <w:t>. Og præsenteret for sælger.</w:t>
+      </w:r>
+    </w:p>
+    <w:p>
+      <w:pPr>
+        <w:spacing w:after="0" w:line="240" w:lineRule="auto"/>
+      </w:pPr>
+      <w:r>
+        <w:rPr>
+          <w:rFonts w:eastAsia="Times New Roman" w:cs="Times New Roman"/>
+          <w:color w:val="000000"/>
+          <w:lang w:eastAsia="da-DK"/>
+        </w:rPr>
         <w:t> </w:t>
       </w:r>
     </w:p>
@@ -976,6 +990,21 @@
           <w:lang w:eastAsia="da-DK"/>
         </w:rPr>
         <w:t>Systemet gemmer lånetilbud og afdragsordning.</w:t>
+      </w:r>
+    </w:p>
+    <w:p>
+      <w:pPr>
+        <w:numPr>
+          <w:ilvl w:val="1"/>
+          <w:numId w:val="7"/>
+        </w:numPr>
+        <w:suppressAutoHyphens w:val="0"/>
+        <w:spacing w:after="0" w:line="240" w:lineRule="auto"/>
+        <w:ind w:left="1112"/>
+        <w:textAlignment w:val="center"/>
+      </w:pPr>
+      <w:r>
+        <w:t>Systemet præsenteret endeligt lånetilbud og afdragsordning.</w:t>
       </w:r>
     </w:p>
     <w:p>

</xml_diff>